<commit_message>
Updated plan/timeline and added JP Mellor's set of images
Signed-off-by: Nicholas Kamper <kampernj@rose-hulman.edu>
</commit_message>
<xml_diff>
--- a/Project Plan and Timeline.docx
+++ b/Project Plan and Timeline.docx
@@ -109,24 +109,42 @@
     </w:p>
     <w:p>
       <w:r>
-        <w:t>After doing some preliminary research as part of the literature review, we believe that one of our best hopes for a point-matching algorithm is one of the HMATCH or C2MODEL/LMATCH algorithms described in the SRI paper. We will still need to experiment to see if the rough camera parameters from C2MODEL are accurate enough for LMATCH to work sufficiently, which will be done once we have an actual implementation. In addition, we will attempt to manually calibrate a camera and get the camera parameters to compare them with the parameters derived by C2MODEL.</w:t>
-      </w:r>
-    </w:p>
-    <w:p/>
-    <w:p>
-      <w:r>
-        <w:t xml:space="preserve">For the </w:t>
-      </w:r>
-      <w:proofErr w:type="gramStart"/>
-      <w:r>
-        <w:t>depth mapping</w:t>
-      </w:r>
-      <w:proofErr w:type="gramEnd"/>
-      <w:r>
-        <w:t xml:space="preserve"> portion of the project, we know the simple algorithm. </w:t>
+        <w:t xml:space="preserve">Since the literature review, we have setup a </w:t>
+      </w:r>
+      <w:proofErr w:type="spellStart"/>
+      <w:r>
+        <w:t>Git</w:t>
+      </w:r>
+      <w:proofErr w:type="spellEnd"/>
+      <w:r>
+        <w:t xml:space="preserve"> repository for our code, images, and documentation. </w:t>
       </w:r>
       <w:bookmarkStart w:id="0" w:name="_GoBack"/>
       <w:bookmarkEnd w:id="0"/>
+    </w:p>
+    <w:p/>
+    <w:p>
+      <w:r>
+        <w:t>After doing some preliminary research as part of the literature review, we believe that one of our best hopes for a point-matching algorithm is one of the HMATCH or C2MODEL/LMATCH algorithms described in the SRI paper. We will still need to experiment to see if the rough camera parameters from C2MODEL are accurate enough for LMATCH to work sufficiently, which will be done once we have an actual implementation. In addition, we will attempt to manually calibrate a camera and get the camera parameters to compare them with the parameters derived by C2MODEL.</w:t>
+      </w:r>
+    </w:p>
+    <w:p/>
+    <w:p>
+      <w:r>
+        <w:t xml:space="preserve">For the </w:t>
+      </w:r>
+      <w:r>
+        <w:t>depth-mapping</w:t>
+      </w:r>
+      <w:r>
+        <w:t xml:space="preserve"> portion of the project</w:t>
+      </w:r>
+      <w:r>
+        <w:t>, we know the simple trig for calculating the depth in terms of pixels, and we can map from pixel size to physical size</w:t>
+      </w:r>
+      <w:r>
+        <w:t xml:space="preserve">. </w:t>
+      </w:r>
     </w:p>
     <w:sectPr>
       <w:pgSz w:w="12240" w:h="15840"/>

</xml_diff>

<commit_message>
A little more commentary on the project plan
Signed-off-by: Nicholas Kamper <kampernj@rose-hulman.edu>
</commit_message>
<xml_diff>
--- a/Project Plan and Timeline.docx
+++ b/Project Plan and Timeline.docx
@@ -344,28 +344,34 @@
       <w:r>
         <w:t>-</w:t>
       </w:r>
+      <w:r>
+        <w:t xml:space="preserve">skewing operation to map the images back to the same backplane, which would be outside of the scope of this class. </w:t>
+      </w:r>
+    </w:p>
+    <w:p/>
+    <w:p>
+      <w:r>
+        <w:t>After doing some preliminary research as part of the literature review, we believe that one of our best hopes for a point-matching algorithm is one of the HMATCH or C2MODEL/LMATCH algorithms described in the SRI paper. We will still need to experiment to see if the rough camera parameters from C2MODEL are accurate enough for LMATCH to work sufficiently, which will be done once we have an actual implementation. In addition, we will attempt to manually calibrate a camera and get the camera parameters to compare them with the parameters derived by C2MODEL.</w:t>
+      </w:r>
+    </w:p>
+    <w:p/>
+    <w:p>
+      <w:r>
+        <w:t xml:space="preserve">Once we have a few of the “seed” matches, provided either by HMATCH or LMATCH, we will then use an algorithm similar to </w:t>
+      </w:r>
+      <w:r>
+        <w:t>GMATCH to create even more matching pairs of points. Once we have a sufficient number of matching points (preferably, approximately half of the pixels in the image, at best), we can then determine the depth of those points from the camera.</w:t>
+      </w:r>
+      <w:r>
+        <w:t xml:space="preserve"> </w:t>
+      </w:r>
+      <w:r>
+        <w:t>In the coming days, we plan to actually begin implementing HMATCH, C2MODEL/LMATCH, and GMATCH algorithms in MATLAB and begin performing tests to see if they perform as expected. If not, we will continue to find other point matching algorithms that may or may not be more general-purpose than the SRI algorithms, which were designed for stereoscopic imaging</w:t>
+      </w:r>
       <w:bookmarkStart w:id="0" w:name="_GoBack"/>
       <w:bookmarkEnd w:id="0"/>
       <w:r>
-        <w:t xml:space="preserve">skewing operation to map the images back to the same backplane, which would be outside of the scope of this class. </w:t>
-      </w:r>
-    </w:p>
-    <w:p/>
-    <w:p>
-      <w:r>
-        <w:t>After doing some preliminary research as part of the literature review, we believe that one of our best hopes for a point-matching algorithm is one of the HMATCH or C2MODEL/LMATCH algorithms described in the SRI paper. We will still need to experiment to see if the rough camera parameters from C2MODEL are accurate enough for LMATCH to work sufficiently, which will be done once we have an actual implementation. In addition, we will attempt to manually calibrate a camera and get the camera parameters to compare them with the parameters derived by C2MODEL.</w:t>
-      </w:r>
-    </w:p>
-    <w:p/>
-    <w:p>
-      <w:r>
-        <w:t xml:space="preserve">Once we have a few of the “seed” matches, provided either by HMATCH or LMATCH, we will then use an algorithm similar to </w:t>
-      </w:r>
-      <w:r>
-        <w:t>GMATCH to create even more matching pairs of points. Once we have a sufficient number of matching points (preferably, approximately half of the pixels in the image, at best), we can then determine the depth of those points from the camera.</w:t>
-      </w:r>
-      <w:r>
-        <w:t xml:space="preserve"> </w:t>
+        <w:t xml:space="preserve">.  </w:t>
       </w:r>
     </w:p>
     <w:p/>

</xml_diff>

<commit_message>
Added some commentary on point matching noise.
Signed-off-by: Nicholas Kamper <kampernj@rose-hulman.edu>
</commit_message>
<xml_diff>
--- a/Project Plan and Timeline.docx
+++ b/Project Plan and Timeline.docx
@@ -316,7 +316,15 @@
         </w:drawing>
       </w:r>
       <w:r>
-        <w:t xml:space="preserve">Since the literature review, we have setup a Git repository for our code, images, and documentation. </w:t>
+        <w:t xml:space="preserve">Since the literature review, we have setup a </w:t>
+      </w:r>
+      <w:proofErr w:type="spellStart"/>
+      <w:r>
+        <w:t>Git</w:t>
+      </w:r>
+      <w:proofErr w:type="spellEnd"/>
+      <w:r>
+        <w:t xml:space="preserve"> repository for our code, images, and documentation. </w:t>
       </w:r>
       <w:r>
         <w:t>We have also discussed options for getting a stereo camera apparatus setup, but we have decided to just use publically available stereo images for the mean time</w:t>
@@ -366,39 +374,44 @@
         <w:t xml:space="preserve"> </w:t>
       </w:r>
       <w:r>
-        <w:t>In the coming days, we plan to actually begin implementing HMATCH, C2MODEL/LMATCH, and GMATCH algorithms in MATLAB and begin performing tests to see if they perform as expected. If not, we will continue to find other point matching algorithms that may or may not be more general-purpose than the SRI algorithms, which were designed for stereoscopic imaging</w:t>
+        <w:t xml:space="preserve">In the coming days, we plan to actually begin implementing HMATCH, C2MODEL/LMATCH, and GMATCH algorithms in MATLAB and begin performing tests to see if they perform as expected. If not, we will continue to find other point matching algorithms that may or may not be more general-purpose than the SRI algorithms, which were designed for stereoscopic imaging.  </w:t>
+      </w:r>
+    </w:p>
+    <w:p/>
+    <w:p>
+      <w:r>
+        <w:t xml:space="preserve">For the </w:t>
+      </w:r>
+      <w:r>
+        <w:t>depth-mapping</w:t>
+      </w:r>
+      <w:r>
+        <w:t xml:space="preserve"> portion of the project</w:t>
+      </w:r>
+      <w:r>
+        <w:t>, we know the simple trig for calculating the depth in terms of pixels, and we can map from pixel size to physical size</w:t>
+      </w:r>
+      <w:r>
+        <w:t xml:space="preserve">. </w:t>
+      </w:r>
+      <w:r>
+        <w:t>This places the stipulation that we know the field of view of the camera</w:t>
+      </w:r>
+      <w:r>
+        <w:t xml:space="preserve"> in addition to the distance of the cameras from one another. </w:t>
+      </w:r>
+    </w:p>
+    <w:p/>
+    <w:p>
+      <w:r>
+        <w:t>One of the potential areas of research would be algorithmically handling pairs of points that are labeled as being the same point without being the same physical point. Our final algorithm should be fairly tolerant of this type of “noise.”</w:t>
       </w:r>
       <w:bookmarkStart w:id="0" w:name="_GoBack"/>
       <w:bookmarkEnd w:id="0"/>
       <w:r>
-        <w:t xml:space="preserve">.  </w:t>
-      </w:r>
-    </w:p>
-    <w:p/>
-    <w:p>
-      <w:r>
-        <w:t xml:space="preserve">For the </w:t>
-      </w:r>
-      <w:r>
-        <w:t>depth-mapping</w:t>
-      </w:r>
-      <w:r>
-        <w:t xml:space="preserve"> portion of the project</w:t>
-      </w:r>
-      <w:r>
-        <w:t>, we know the simple trig for calculating the depth in terms of pixels, and we can map from pixel size to physical size</w:t>
-      </w:r>
-      <w:r>
-        <w:t xml:space="preserve">. </w:t>
-      </w:r>
-      <w:r>
-        <w:t>This places the stipulation that we know the field of view of the camera</w:t>
-      </w:r>
-      <w:r>
-        <w:t xml:space="preserve"> in addition to the distance of the cameras from one another. </w:t>
-      </w:r>
-    </w:p>
-    <w:p/>
+        <w:t xml:space="preserve"> </w:t>
+      </w:r>
+    </w:p>
     <w:p/>
     <w:sectPr>
       <w:pgSz w:w="12240" w:h="15840"/>

</xml_diff>

<commit_message>
Added a mention of the http://vision.middlebury.edu/stereo/data/ data set
Signed-off-by: Nicholas Kamper <kampernj@rose-hulman.edu>
</commit_message>
<xml_diff>
--- a/Project Plan and Timeline.docx
+++ b/Project Plan and Timeline.docx
@@ -316,15 +316,7 @@
         </w:drawing>
       </w:r>
       <w:r>
-        <w:t xml:space="preserve">Since the literature review, we have setup a </w:t>
-      </w:r>
-      <w:proofErr w:type="spellStart"/>
-      <w:r>
-        <w:t>Git</w:t>
-      </w:r>
-      <w:proofErr w:type="spellEnd"/>
-      <w:r>
-        <w:t xml:space="preserve"> repository for our code, images, and documentation. </w:t>
+        <w:t xml:space="preserve">Since the literature review, we have setup a Git repository for our code, images, and documentation. </w:t>
       </w:r>
       <w:r>
         <w:t>We have also discussed options for getting a stereo camera apparatus setup, but we have decided to just use publically available stereo images for the mean time</w:t>
@@ -347,69 +339,84 @@
         <w:t>.</w:t>
       </w:r>
       <w:r>
-        <w:t xml:space="preserve"> These images give us a significantly large corpus of images to work with. Note that we can only use the external BOLD images, as the other sets of images do have the cameras pointed toe-in (therefore, they aren’t coplanar). In the future, we could handle toe-in images, but that would require performing a de</w:t>
-      </w:r>
-      <w:r>
-        <w:t>-</w:t>
-      </w:r>
-      <w:r>
-        <w:t xml:space="preserve">skewing operation to map the images back to the same backplane, which would be outside of the scope of this class. </w:t>
+        <w:t xml:space="preserve"> These images give us a significantly large corpus of images to work with. Note that we can only use the external BOLD images, as the other sets of images do have the cameras pointed toe-in (therefore, they aren’t coplanar). </w:t>
+      </w:r>
+      <w:r>
+        <w:t xml:space="preserve">In the future, we could handle toe-in images, but that would require performing a de-skewing operation to map the images back to the same backplane, which would be outside of the scope of this class. </w:t>
       </w:r>
     </w:p>
     <w:p/>
     <w:p>
-      <w:r>
-        <w:t>After doing some preliminary research as part of the literature review, we believe that one of our best hopes for a point-matching algorithm is one of the HMATCH or C2MODEL/LMATCH algorithms described in the SRI paper. We will still need to experiment to see if the rough camera parameters from C2MODEL are accurate enough for LMATCH to work sufficiently, which will be done once we have an actual implementation. In addition, we will attempt to manually calibrate a camera and get the camera parameters to compare them with the parameters derived by C2MODEL.</w:t>
-      </w:r>
-    </w:p>
-    <w:p/>
-    <w:p>
-      <w:r>
-        <w:t xml:space="preserve">Once we have a few of the “seed” matches, provided either by HMATCH or LMATCH, we will then use an algorithm similar to </w:t>
-      </w:r>
-      <w:r>
-        <w:t>GMATCH to create even more matching pairs of points. Once we have a sufficient number of matching points (preferably, approximately half of the pixels in the image, at best), we can then determine the depth of those points from the camera.</w:t>
-      </w:r>
-      <w:r>
-        <w:t xml:space="preserve"> </w:t>
-      </w:r>
-      <w:r>
-        <w:t xml:space="preserve">In the coming days, we plan to actually begin implementing HMATCH, C2MODEL/LMATCH, and GMATCH algorithms in MATLAB and begin performing tests to see if they perform as expected. If not, we will continue to find other point matching algorithms that may or may not be more general-purpose than the SRI algorithms, which were designed for stereoscopic imaging.  </w:t>
-      </w:r>
-    </w:p>
-    <w:p/>
-    <w:p>
-      <w:r>
-        <w:t xml:space="preserve">For the </w:t>
-      </w:r>
-      <w:r>
-        <w:t>depth-mapping</w:t>
-      </w:r>
-      <w:r>
-        <w:t xml:space="preserve"> portion of the project</w:t>
-      </w:r>
-      <w:r>
-        <w:t>, we know the simple trig for calculating the depth in terms of pixels, and we can map from pixel size to physical size</w:t>
-      </w:r>
-      <w:r>
-        <w:t xml:space="preserve">. </w:t>
-      </w:r>
-      <w:r>
-        <w:t>This places the stipulation that we know the field of view of the camera</w:t>
-      </w:r>
-      <w:r>
-        <w:t xml:space="preserve"> in addition to the distance of the cameras from one another. </w:t>
-      </w:r>
-    </w:p>
-    <w:p/>
-    <w:p>
-      <w:r>
-        <w:t>One of the potential areas of research would be algorithmically handling pairs of points that are labeled as being the same point without being the same physical point. Our final algorithm should be fairly tolerant of this type of “noise.”</w:t>
-      </w:r>
       <w:bookmarkStart w:id="0" w:name="_GoBack"/>
       <w:bookmarkEnd w:id="0"/>
       <w:r>
+        <w:t xml:space="preserve">In addition, we found another set of stereoscopic images at </w:t>
+      </w:r>
+      <w:hyperlink r:id="rId7" w:history="1">
+        <w:r>
+          <w:rPr>
+            <w:rStyle w:val="Hyperlink"/>
+          </w:rPr>
+          <w:t>http://vision.middlebury.edu/stereo/data/</w:t>
+        </w:r>
+      </w:hyperlink>
+      <w:r>
+        <w:t xml:space="preserve">, which can also be used to augment our data set and check the performance of our algorithms. </w:t>
+      </w:r>
+    </w:p>
+    <w:p/>
+    <w:p>
+      <w:r>
+        <w:t xml:space="preserve">After doing some preliminary research as part of the literature review, we believe that one of our best hopes for a point-matching algorithm is one of the HMATCH or C2MODEL/LMATCH algorithms described in the SRI paper. We will still need to experiment to see if the rough camera parameters from C2MODEL </w:t>
+      </w:r>
+      <w:r>
+        <w:lastRenderedPageBreak/>
+        <w:t>are accurate enough for LMATCH to work sufficiently, which will be done once we have an actual implementation. In addition, we will attempt to manually calibrate a camera and get the camera parameters to compare them with the parameters derived by C2MODEL.</w:t>
+      </w:r>
+    </w:p>
+    <w:p/>
+    <w:p>
+      <w:r>
+        <w:t xml:space="preserve">Once we have a few of the “seed” matches, provided either by HMATCH or LMATCH, we will then use an algorithm similar to </w:t>
+      </w:r>
+      <w:r>
+        <w:t>GMATCH to create even more matching pairs of points. Once we have a sufficient number of matching points (preferably, approximately half of the pixels in the image, at best), we can then determine the depth of those points from the camera.</w:t>
+      </w:r>
+      <w:r>
         <w:t xml:space="preserve"> </w:t>
+      </w:r>
+      <w:r>
+        <w:t xml:space="preserve">In the coming days, we plan to actually begin implementing HMATCH, C2MODEL/LMATCH, and GMATCH algorithms in MATLAB and begin performing tests to see if they perform as expected. If not, we will continue to find other point matching algorithms that may or may not be more general-purpose than the SRI algorithms, which were designed for stereoscopic imaging.  </w:t>
+      </w:r>
+    </w:p>
+    <w:p/>
+    <w:p>
+      <w:r>
+        <w:t xml:space="preserve">For the </w:t>
+      </w:r>
+      <w:r>
+        <w:t>depth-mapping</w:t>
+      </w:r>
+      <w:r>
+        <w:t xml:space="preserve"> portion of the project</w:t>
+      </w:r>
+      <w:r>
+        <w:t>, we know the simple trig for calculating the depth in terms of pixels, and we can map from pixel size to physical size</w:t>
+      </w:r>
+      <w:r>
+        <w:t xml:space="preserve">. </w:t>
+      </w:r>
+      <w:r>
+        <w:t>This places the stipulation that we know the field of view of the camera</w:t>
+      </w:r>
+      <w:r>
+        <w:t xml:space="preserve"> in addition to the distance of the cameras from one another. </w:t>
+      </w:r>
+    </w:p>
+    <w:p/>
+    <w:p>
+      <w:r>
+        <w:t xml:space="preserve">One of the potential areas of research would be algorithmically handling pairs of points that are labeled as being the same point without being the same physical point. Our final algorithm should be fairly tolerant of this type of “noise.” </w:t>
       </w:r>
     </w:p>
     <w:p/>

</xml_diff>

<commit_message>
Added note about the timeline being Tuesday of 10th week
Signed-off-by: Nicholas Kamper <kampernj@rose-hulman.edu>
</commit_message>
<xml_diff>
--- a/Project Plan and Timeline.docx
+++ b/Project Plan and Timeline.docx
@@ -98,7 +98,10 @@
     </w:p>
     <w:p>
       <w:r>
-        <w:t xml:space="preserve">End of </w:t>
+        <w:t>Tuesday</w:t>
+      </w:r>
+      <w:r>
+        <w:t xml:space="preserve"> of </w:t>
       </w:r>
       <w:r>
         <w:t xml:space="preserve">Week 3 – Begin to implement 3D object face detection and prepare for demonstration </w:t>
@@ -106,6 +109,8 @@
       <w:r>
         <w:t>and class presentation</w:t>
       </w:r>
+      <w:bookmarkStart w:id="0" w:name="_GoBack"/>
+      <w:bookmarkEnd w:id="0"/>
     </w:p>
     <w:p>
       <w:pPr>
@@ -316,7 +321,15 @@
         </w:drawing>
       </w:r>
       <w:r>
-        <w:t xml:space="preserve">Since the literature review, we have setup a Git repository for our code, images, and documentation. </w:t>
+        <w:t xml:space="preserve">Since the literature review, we have setup a </w:t>
+      </w:r>
+      <w:proofErr w:type="spellStart"/>
+      <w:r>
+        <w:t>Git</w:t>
+      </w:r>
+      <w:proofErr w:type="spellEnd"/>
+      <w:r>
+        <w:t xml:space="preserve"> repository for our code, images, and documentation. </w:t>
       </w:r>
       <w:r>
         <w:t>We have also discussed options for getting a stereo camera apparatus setup, but we have decided to just use publically available stereo images for the mean time</w:t>
@@ -347,8 +360,6 @@
     </w:p>
     <w:p/>
     <w:p>
-      <w:bookmarkStart w:id="0" w:name="_GoBack"/>
-      <w:bookmarkEnd w:id="0"/>
       <w:r>
         <w:t xml:space="preserve">In addition, we found another set of stereoscopic images at </w:t>
       </w:r>

</xml_diff>